<commit_message>
edit organizational structure doc
</commit_message>
<xml_diff>
--- a/General_setup/Organizational structure – Open Science Student Support Group.docx
+++ b/General_setup/Organizational structure – Open Science Student Support Group.docx
@@ -807,13 +807,39 @@
         <w:rPr>
           <w:rFonts w:ascii="Calibri" w:eastAsia="Calibri" w:hAnsi="Calibri" w:cs="Calibri"/>
         </w:rPr>
-        <w:t>nt for the group. The base function of the event coordination unit is to facilitate the creation of event planning teams a</w:t>
-      </w:r>
-      <w:r>
-        <w:rPr>
-          <w:rFonts w:ascii="Calibri" w:eastAsia="Calibri" w:hAnsi="Calibri" w:cs="Calibri"/>
-        </w:rPr>
-        <w:t>provide event planners with the necessary materials and support to organize their event. This unit is NOT responsible for finding event planners and facilitators or organizing content</w:t>
+        <w:t xml:space="preserve">nt for the group. The base function of the event coordination unit is to </w:t>
+      </w:r>
+      <w:r>
+        <w:rPr>
+          <w:rFonts w:ascii="Calibri" w:eastAsia="Calibri" w:hAnsi="Calibri" w:cs="Calibri"/>
+        </w:rPr>
+        <w:t xml:space="preserve">facilitate the creation of event planning teams </w:t>
+      </w:r>
+      <w:proofErr w:type="spellStart"/>
+      <w:r>
+        <w:rPr>
+          <w:rFonts w:ascii="Calibri" w:eastAsia="Calibri" w:hAnsi="Calibri" w:cs="Calibri"/>
+        </w:rPr>
+        <w:t>a</w:t>
+      </w:r>
+      <w:r>
+        <w:rPr>
+          <w:rFonts w:ascii="Calibri" w:eastAsia="Calibri" w:hAnsi="Calibri" w:cs="Calibri"/>
+        </w:rPr>
+        <w:t>git</w:t>
+      </w:r>
+      <w:r>
+        <w:rPr>
+          <w:rFonts w:ascii="Calibri" w:eastAsia="Calibri" w:hAnsi="Calibri" w:cs="Calibri"/>
+        </w:rPr>
+        <w:t>provide</w:t>
+      </w:r>
+      <w:proofErr w:type="spellEnd"/>
+      <w:r>
+        <w:rPr>
+          <w:rFonts w:ascii="Calibri" w:eastAsia="Calibri" w:hAnsi="Calibri" w:cs="Calibri"/>
+        </w:rPr>
+        <w:t xml:space="preserve"> event planners with the necessary materials and support to organize their event. This unit is NOT responsible for finding event planners and facilitators or organizing content</w:t>
       </w:r>
       <w:r>
         <w:rPr>

</xml_diff>